<commit_message>
Started objectives in Analysis
</commit_message>
<xml_diff>
--- a/Analysis.docx
+++ b/Analysis.docx
@@ -1,6 +1,6 @@
 
 <file path=word/document.xml><?xml version="1.0" encoding="utf-8"?>
-<w:document xmlns:wpc="http://schemas.microsoft.com/office/word/2010/wordprocessingCanvas" xmlns:mc="http://schemas.openxmlformats.org/markup-compatibility/2006" xmlns:o="urn:schemas-microsoft-com:office:office" xmlns:r="http://schemas.openxmlformats.org/officeDocument/2006/relationships" xmlns:m="http://schemas.openxmlformats.org/officeDocument/2006/math" xmlns:v="urn:schemas-microsoft-com:vml" xmlns:wp14="http://schemas.microsoft.com/office/word/2010/wordprocessingDrawing" xmlns:wp="http://schemas.openxmlformats.org/drawingml/2006/wordprocessingDrawing" xmlns:w10="urn:schemas-microsoft-com:office:word" xmlns:w="http://schemas.openxmlformats.org/wordprocessingml/2006/main" xmlns:w14="http://schemas.microsoft.com/office/word/2010/wordml" xmlns:w15="http://schemas.microsoft.com/office/word/2012/wordml" xmlns:wpg="http://schemas.microsoft.com/office/word/2010/wordprocessingGroup" xmlns:wpi="http://schemas.microsoft.com/office/word/2010/wordprocessingInk" xmlns:wne="http://schemas.microsoft.com/office/word/2006/wordml" xmlns:wps="http://schemas.microsoft.com/office/word/2010/wordprocessingShape" mc:Ignorable="w14 w15 wp14">
+<w:document xmlns:wpc="http://schemas.microsoft.com/office/word/2010/wordprocessingCanvas" xmlns:cx="http://schemas.microsoft.com/office/drawing/2014/chartex" xmlns:cx1="http://schemas.microsoft.com/office/drawing/2015/9/8/chartex" xmlns:mc="http://schemas.openxmlformats.org/markup-compatibility/2006" xmlns:o="urn:schemas-microsoft-com:office:office" xmlns:r="http://schemas.openxmlformats.org/officeDocument/2006/relationships" xmlns:m="http://schemas.openxmlformats.org/officeDocument/2006/math" xmlns:v="urn:schemas-microsoft-com:vml" xmlns:wp14="http://schemas.microsoft.com/office/word/2010/wordprocessingDrawing" xmlns:wp="http://schemas.openxmlformats.org/drawingml/2006/wordprocessingDrawing" xmlns:w10="urn:schemas-microsoft-com:office:word" xmlns:w="http://schemas.openxmlformats.org/wordprocessingml/2006/main" xmlns:w14="http://schemas.microsoft.com/office/word/2010/wordml" xmlns:w15="http://schemas.microsoft.com/office/word/2012/wordml" xmlns:w16se="http://schemas.microsoft.com/office/word/2015/wordml/symex" xmlns:wpg="http://schemas.microsoft.com/office/word/2010/wordprocessingGroup" xmlns:wpi="http://schemas.microsoft.com/office/word/2010/wordprocessingInk" xmlns:wne="http://schemas.microsoft.com/office/word/2006/wordml" xmlns:wps="http://schemas.microsoft.com/office/word/2010/wordprocessingShape" mc:Ignorable="w14 w15 w16se wp14">
   <w:body>
     <w:p>
       <w:pPr>
@@ -91,16 +91,244 @@
         <w:t xml:space="preserve">Firstly a user interface could be implemented through Windows Forms, for example </w:t>
       </w:r>
       <w:r>
+        <w:t xml:space="preserve">the RichTextBox form would be appropriate for the code editor, with the use of rich text formatting for syntactic highlighting and showing errors with underlines etc. </w:t>
+      </w:r>
+      <w:r>
+        <w:t xml:space="preserve">(this would likely be the most challenging UI hurdle in the project.) </w:t>
+      </w:r>
+      <w:r>
+        <w:t>T</w:t>
+      </w:r>
+      <w:r>
+        <w:t xml:space="preserve">able forms </w:t>
+      </w:r>
+      <w:r>
+        <w:t xml:space="preserve">can be used to show </w:t>
+      </w:r>
+      <w:r>
         <w:t xml:space="preserve">the </w:t>
       </w:r>
-      <w:proofErr w:type="spellStart"/>
-      <w:r>
-        <w:t>RichTextBox</w:t>
-      </w:r>
-      <w:proofErr w:type="spellEnd"/>
-      <w:r>
-        <w:t xml:space="preserve"> form would be appropriate for the code editor, with the use of rich text formatting for syntactic highlighting and showing errors with underlines etc., table forms for showing the stack and I/O queues,</w:t>
-      </w:r>
+      <w:r>
+        <w:t xml:space="preserve">function call </w:t>
+      </w:r>
+      <w:r>
+        <w:t>stack and I/O queues,</w:t>
+      </w:r>
+      <w:r>
+        <w:t xml:space="preserve"> and menu strips can make the majority of the IDE’s functionality available from dropdowns.</w:t>
+      </w:r>
+    </w:p>
+    <w:p>
+      <w:r>
+        <w:t xml:space="preserve">In order to simulate the processes of a piece of functional programming code, the source code written by the user will need to be translated to a more useful format for the program to interpret. Likely the most useful format would be a symbolic representation of the code, reordered into Reverse Polish Notation to simply the run-through of code and reducing the need to hop about in it. </w:t>
+      </w:r>
+      <w:r>
+        <w:t>Everything can be represented using the unsigned long data type, and the code would be an array of this data type. Unless the symbolic representation is required to be exported by itself without machine code (unlikely to be a feature as it reduces debug functionality), then different functions can be stored separately, not needing to cluster everything into a single string in a file.</w:t>
+      </w:r>
+    </w:p>
+    <w:p>
+      <w:r>
+        <w:t>Debugging would involve maintaining a link between the symbolic code and the source code, such that the IDE can track where in the source code the execution is</w:t>
+      </w:r>
+      <w:r>
+        <w:t xml:space="preserve"> occurring</w:t>
+      </w:r>
+      <w:r>
+        <w:t xml:space="preserve"> and highlight it to the user.</w:t>
+      </w:r>
+      <w:r>
+        <w:t xml:space="preserve"> The IDE then also needs to keep track of call stacks, something which would actually be fundamental to the execution of the symbolic code itself, but then also be displayed to the user. Basic run, pause, breakpoint, step-in/-over capabilities should be easily accessible from a debug toolbar. To aid in bug-hunting, all necessary information about execution should be made available – like the call stack – but also return values of functions stepped over</w:t>
+      </w:r>
+      <w:r>
+        <w:t xml:space="preserve"> and the I/O queues (the input queue should be available to the user when debugging to control input directly mid-execution). Syntax errors should be caught before execution, perhaps using an IntelliSense-style code check. More subtle bugs such as infinite recursion</w:t>
+      </w:r>
+      <w:r>
+        <w:t xml:space="preserve"> and unreachable states</w:t>
+      </w:r>
+      <w:r>
+        <w:t xml:space="preserve"> would need to be probed for </w:t>
+      </w:r>
+      <w:r>
+        <w:t>by</w:t>
+      </w:r>
+      <w:r>
+        <w:t xml:space="preserve"> an al</w:t>
+      </w:r>
+      <w:r>
+        <w:t>gorithm.</w:t>
+      </w:r>
+    </w:p>
+    <w:p>
+      <w:pPr>
+        <w:pStyle w:val="Heading1"/>
+      </w:pPr>
+      <w:r>
+        <w:lastRenderedPageBreak/>
+        <w:t>Research</w:t>
+      </w:r>
+    </w:p>
+    <w:p>
+      <w:r>
+        <w:t>Later</w:t>
+      </w:r>
+    </w:p>
+    <w:p>
+      <w:pPr>
+        <w:pStyle w:val="Heading1"/>
+      </w:pPr>
+      <w:r>
+        <w:t>Objectives</w:t>
+      </w:r>
+    </w:p>
+    <w:p>
+      <w:pPr>
+        <w:pStyle w:val="ListParagraph"/>
+        <w:numPr>
+          <w:ilvl w:val="0"/>
+          <w:numId w:val="1"/>
+        </w:numPr>
+      </w:pPr>
+      <w:r>
+        <w:t>Build an IDE</w:t>
+      </w:r>
+    </w:p>
+    <w:p>
+      <w:pPr>
+        <w:pStyle w:val="ListParagraph"/>
+        <w:numPr>
+          <w:ilvl w:val="1"/>
+          <w:numId w:val="1"/>
+        </w:numPr>
+      </w:pPr>
+      <w:r>
+        <w:t>IDE user interface</w:t>
+      </w:r>
+    </w:p>
+    <w:p>
+      <w:pPr>
+        <w:pStyle w:val="ListParagraph"/>
+        <w:numPr>
+          <w:ilvl w:val="2"/>
+          <w:numId w:val="1"/>
+        </w:numPr>
+      </w:pPr>
+      <w:r>
+        <w:t>Code editor (RichTextBox)</w:t>
+      </w:r>
+    </w:p>
+    <w:p>
+      <w:pPr>
+        <w:pStyle w:val="ListParagraph"/>
+        <w:numPr>
+          <w:ilvl w:val="3"/>
+          <w:numId w:val="1"/>
+        </w:numPr>
+      </w:pPr>
+      <w:r>
+        <w:t xml:space="preserve">Syntactic highlighting, error underlining, other language-based code </w:t>
+      </w:r>
+      <w:r>
+        <w:t>visualisations</w:t>
+      </w:r>
+    </w:p>
+    <w:p>
+      <w:pPr>
+        <w:pStyle w:val="ListParagraph"/>
+        <w:numPr>
+          <w:ilvl w:val="4"/>
+          <w:numId w:val="1"/>
+        </w:numPr>
+      </w:pPr>
+      <w:r>
+        <w:t xml:space="preserve">An algorithm linked to the symbolic interpreter needs to be fed the source code every time the user stops typing (or finishes a keyword) in order to update the </w:t>
+      </w:r>
+      <w:r>
+        <w:t>text box.</w:t>
+      </w:r>
+    </w:p>
+    <w:p>
+      <w:pPr>
+        <w:pStyle w:val="ListParagraph"/>
+        <w:numPr>
+          <w:ilvl w:val="5"/>
+          <w:numId w:val="1"/>
+        </w:numPr>
+      </w:pPr>
+      <w:r>
+        <w:t>Identify keywords or variable names from a backlog of valid words</w:t>
+      </w:r>
+    </w:p>
+    <w:p>
+      <w:pPr>
+        <w:pStyle w:val="ListParagraph"/>
+        <w:numPr>
+          <w:ilvl w:val="5"/>
+          <w:numId w:val="1"/>
+        </w:numPr>
+      </w:pPr>
+      <w:r>
+        <w:t>Words should be identified differently/separately in different contexts, so perhaps different word logs for different contexts, including for variables (i.e. local variables in different functions)</w:t>
+      </w:r>
+    </w:p>
+    <w:p>
+      <w:pPr>
+        <w:pStyle w:val="ListParagraph"/>
+        <w:numPr>
+          <w:ilvl w:val="5"/>
+          <w:numId w:val="1"/>
+        </w:numPr>
+      </w:pPr>
+      <w:r>
+        <w:t>Attempt part-compilation in order to find syntax errors, and then highlight the word(s) causing the error, displaying it to the user</w:t>
+      </w:r>
+    </w:p>
+    <w:p>
+      <w:pPr>
+        <w:pStyle w:val="ListParagraph"/>
+        <w:numPr>
+          <w:ilvl w:val="6"/>
+          <w:numId w:val="1"/>
+        </w:numPr>
+      </w:pPr>
+      <w:r>
+        <w:t>Some amount of inference should be made during this process, so that one error doesn’t prevent the rest of the code from being checked i.e. when an error is found, the compiler would need to pick up from wherever is next possible, and keep checking for errors</w:t>
+      </w:r>
+    </w:p>
+    <w:p>
+      <w:pPr>
+        <w:pStyle w:val="ListParagraph"/>
+        <w:numPr>
+          <w:ilvl w:val="4"/>
+          <w:numId w:val="1"/>
+        </w:numPr>
+      </w:pPr>
+      <w:r>
+        <w:t xml:space="preserve">During debug, code should firstly be unchangeable, and secondly </w:t>
+      </w:r>
+      <w:r>
+        <w:t>the line (or perhaps more specifically function) being executed next should be highlighted</w:t>
+      </w:r>
+    </w:p>
+    <w:p>
+      <w:pPr>
+        <w:pStyle w:val="ListParagraph"/>
+        <w:numPr>
+          <w:ilvl w:val="5"/>
+          <w:numId w:val="1"/>
+        </w:numPr>
+      </w:pPr>
+      <w:r>
+        <w:t>Association between symbolic code and source code needs to be remembered, such that the location of every function call can be tracked back to their reference in the source code, and be highlighted</w:t>
+      </w:r>
+    </w:p>
+    <w:p>
+      <w:pPr>
+        <w:pStyle w:val="ListParagraph"/>
+        <w:numPr>
+          <w:ilvl w:val="5"/>
+          <w:numId w:val="1"/>
+        </w:numPr>
+      </w:pPr>
       <w:bookmarkStart w:id="0" w:name="_GoBack"/>
       <w:bookmarkEnd w:id="0"/>
     </w:p>
@@ -114,8 +342,129 @@
 </w:document>
 </file>
 
+<file path=word/numbering.xml><?xml version="1.0" encoding="utf-8"?>
+<w:numbering xmlns:wpc="http://schemas.microsoft.com/office/word/2010/wordprocessingCanvas" xmlns:cx="http://schemas.microsoft.com/office/drawing/2014/chartex" xmlns:cx1="http://schemas.microsoft.com/office/drawing/2015/9/8/chartex" xmlns:mc="http://schemas.openxmlformats.org/markup-compatibility/2006" xmlns:o="urn:schemas-microsoft-com:office:office" xmlns:r="http://schemas.openxmlformats.org/officeDocument/2006/relationships" xmlns:m="http://schemas.openxmlformats.org/officeDocument/2006/math" xmlns:v="urn:schemas-microsoft-com:vml" xmlns:wp14="http://schemas.microsoft.com/office/word/2010/wordprocessingDrawing" xmlns:wp="http://schemas.openxmlformats.org/drawingml/2006/wordprocessingDrawing" xmlns:w10="urn:schemas-microsoft-com:office:word" xmlns:w="http://schemas.openxmlformats.org/wordprocessingml/2006/main" xmlns:w14="http://schemas.microsoft.com/office/word/2010/wordml" xmlns:w15="http://schemas.microsoft.com/office/word/2012/wordml" xmlns:w16se="http://schemas.microsoft.com/office/word/2015/wordml/symex" xmlns:wpg="http://schemas.microsoft.com/office/word/2010/wordprocessingGroup" xmlns:wpi="http://schemas.microsoft.com/office/word/2010/wordprocessingInk" xmlns:wne="http://schemas.microsoft.com/office/word/2006/wordml" xmlns:wps="http://schemas.microsoft.com/office/word/2010/wordprocessingShape" mc:Ignorable="w14 w15 w16se wp14">
+  <w:abstractNum w:abstractNumId="0" w15:restartNumberingAfterBreak="0">
+    <w:nsid w:val="4F9C5C7C"/>
+    <w:multiLevelType w:val="hybridMultilevel"/>
+    <w:tmpl w:val="B86EDBFC"/>
+    <w:lvl w:ilvl="0" w:tplc="08090001">
+      <w:start w:val="1"/>
+      <w:numFmt w:val="bullet"/>
+      <w:lvlText w:val=""/>
+      <w:lvlJc w:val="left"/>
+      <w:pPr>
+        <w:ind w:left="720" w:hanging="360"/>
+      </w:pPr>
+      <w:rPr>
+        <w:rFonts w:ascii="Symbol" w:hAnsi="Symbol" w:hint="default"/>
+      </w:rPr>
+    </w:lvl>
+    <w:lvl w:ilvl="1" w:tplc="08090003">
+      <w:start w:val="1"/>
+      <w:numFmt w:val="bullet"/>
+      <w:lvlText w:val="o"/>
+      <w:lvlJc w:val="left"/>
+      <w:pPr>
+        <w:ind w:left="1440" w:hanging="360"/>
+      </w:pPr>
+      <w:rPr>
+        <w:rFonts w:ascii="Courier New" w:hAnsi="Courier New" w:cs="Courier New" w:hint="default"/>
+      </w:rPr>
+    </w:lvl>
+    <w:lvl w:ilvl="2" w:tplc="08090005">
+      <w:start w:val="1"/>
+      <w:numFmt w:val="bullet"/>
+      <w:lvlText w:val=""/>
+      <w:lvlJc w:val="left"/>
+      <w:pPr>
+        <w:ind w:left="2160" w:hanging="360"/>
+      </w:pPr>
+      <w:rPr>
+        <w:rFonts w:ascii="Wingdings" w:hAnsi="Wingdings" w:hint="default"/>
+      </w:rPr>
+    </w:lvl>
+    <w:lvl w:ilvl="3" w:tplc="08090001">
+      <w:start w:val="1"/>
+      <w:numFmt w:val="bullet"/>
+      <w:lvlText w:val=""/>
+      <w:lvlJc w:val="left"/>
+      <w:pPr>
+        <w:ind w:left="2880" w:hanging="360"/>
+      </w:pPr>
+      <w:rPr>
+        <w:rFonts w:ascii="Symbol" w:hAnsi="Symbol" w:hint="default"/>
+      </w:rPr>
+    </w:lvl>
+    <w:lvl w:ilvl="4" w:tplc="08090003">
+      <w:start w:val="1"/>
+      <w:numFmt w:val="bullet"/>
+      <w:lvlText w:val="o"/>
+      <w:lvlJc w:val="left"/>
+      <w:pPr>
+        <w:ind w:left="3600" w:hanging="360"/>
+      </w:pPr>
+      <w:rPr>
+        <w:rFonts w:ascii="Courier New" w:hAnsi="Courier New" w:cs="Courier New" w:hint="default"/>
+      </w:rPr>
+    </w:lvl>
+    <w:lvl w:ilvl="5" w:tplc="08090005">
+      <w:start w:val="1"/>
+      <w:numFmt w:val="bullet"/>
+      <w:lvlText w:val=""/>
+      <w:lvlJc w:val="left"/>
+      <w:pPr>
+        <w:ind w:left="4320" w:hanging="360"/>
+      </w:pPr>
+      <w:rPr>
+        <w:rFonts w:ascii="Wingdings" w:hAnsi="Wingdings" w:hint="default"/>
+      </w:rPr>
+    </w:lvl>
+    <w:lvl w:ilvl="6" w:tplc="08090001">
+      <w:start w:val="1"/>
+      <w:numFmt w:val="bullet"/>
+      <w:lvlText w:val=""/>
+      <w:lvlJc w:val="left"/>
+      <w:pPr>
+        <w:ind w:left="5040" w:hanging="360"/>
+      </w:pPr>
+      <w:rPr>
+        <w:rFonts w:ascii="Symbol" w:hAnsi="Symbol" w:hint="default"/>
+      </w:rPr>
+    </w:lvl>
+    <w:lvl w:ilvl="7" w:tplc="08090003" w:tentative="1">
+      <w:start w:val="1"/>
+      <w:numFmt w:val="bullet"/>
+      <w:lvlText w:val="o"/>
+      <w:lvlJc w:val="left"/>
+      <w:pPr>
+        <w:ind w:left="5760" w:hanging="360"/>
+      </w:pPr>
+      <w:rPr>
+        <w:rFonts w:ascii="Courier New" w:hAnsi="Courier New" w:cs="Courier New" w:hint="default"/>
+      </w:rPr>
+    </w:lvl>
+    <w:lvl w:ilvl="8" w:tplc="08090005" w:tentative="1">
+      <w:start w:val="1"/>
+      <w:numFmt w:val="bullet"/>
+      <w:lvlText w:val=""/>
+      <w:lvlJc w:val="left"/>
+      <w:pPr>
+        <w:ind w:left="6480" w:hanging="360"/>
+      </w:pPr>
+      <w:rPr>
+        <w:rFonts w:ascii="Wingdings" w:hAnsi="Wingdings" w:hint="default"/>
+      </w:rPr>
+    </w:lvl>
+  </w:abstractNum>
+  <w:num w:numId="1">
+    <w:abstractNumId w:val="0"/>
+  </w:num>
+</w:numbering>
+</file>
+
 <file path=word/styles.xml><?xml version="1.0" encoding="utf-8"?>
-<w:styles xmlns:mc="http://schemas.openxmlformats.org/markup-compatibility/2006" xmlns:r="http://schemas.openxmlformats.org/officeDocument/2006/relationships" xmlns:w="http://schemas.openxmlformats.org/wordprocessingml/2006/main" xmlns:w14="http://schemas.microsoft.com/office/word/2010/wordml" xmlns:w15="http://schemas.microsoft.com/office/word/2012/wordml" mc:Ignorable="w14 w15">
+<w:styles xmlns:mc="http://schemas.openxmlformats.org/markup-compatibility/2006" xmlns:r="http://schemas.openxmlformats.org/officeDocument/2006/relationships" xmlns:w="http://schemas.openxmlformats.org/wordprocessingml/2006/main" xmlns:w14="http://schemas.microsoft.com/office/word/2010/wordml" xmlns:w15="http://schemas.microsoft.com/office/word/2012/wordml" xmlns:w16se="http://schemas.microsoft.com/office/word/2015/wordml/symex" mc:Ignorable="w14 w15 w16se">
   <w:docDefaults>
     <w:rPrDefault>
       <w:rPr>
@@ -1147,6 +1496,17 @@
       <w:outlineLvl w:val="9"/>
     </w:pPr>
   </w:style>
+  <w:style w:type="paragraph" w:styleId="ListParagraph">
+    <w:name w:val="List Paragraph"/>
+    <w:basedOn w:val="Normal"/>
+    <w:uiPriority w:val="34"/>
+    <w:qFormat/>
+    <w:rsid w:val="00515B6F"/>
+    <w:pPr>
+      <w:ind w:left="720"/>
+      <w:contextualSpacing/>
+    </w:pPr>
+  </w:style>
 </w:styles>
 </file>
 

</xml_diff>

<commit_message>
More objectives in Analysis
</commit_message>
<xml_diff>
--- a/Analysis.docx
+++ b/Analysis.docx
@@ -594,13 +594,74 @@
           <w:numId w:val="1"/>
         </w:numPr>
       </w:pPr>
+      <w:r>
+        <w:t xml:space="preserve">Separate to symbolic code should be a parallel table where each </w:t>
+      </w:r>
+      <w:r>
+        <w:t xml:space="preserve">function </w:t>
+      </w:r>
+      <w:r>
+        <w:t>definition has</w:t>
+      </w:r>
+      <w:r>
+        <w:t xml:space="preserve"> its own list of calls it makes. In the symbolic code, each function call within a definition is labelled, and the table will associate those labelled called </w:t>
+      </w:r>
+      <w:r>
+        <w:lastRenderedPageBreak/>
+        <w:t>with locations in the source code which represent those calls made</w:t>
+      </w:r>
+    </w:p>
+    <w:p>
+      <w:pPr>
+        <w:pStyle w:val="ListParagraph"/>
+        <w:numPr>
+          <w:ilvl w:val="2"/>
+          <w:numId w:val="1"/>
+        </w:numPr>
+      </w:pPr>
+      <w:r>
+        <w:t>Code execution using symbolic code</w:t>
+      </w:r>
+    </w:p>
+    <w:p>
+      <w:pPr>
+        <w:pStyle w:val="ListParagraph"/>
+        <w:numPr>
+          <w:ilvl w:val="3"/>
+          <w:numId w:val="1"/>
+        </w:numPr>
+      </w:pPr>
+      <w:r>
+        <w:t xml:space="preserve">As the </w:t>
+      </w:r>
+      <w:r>
+        <w:t>execution runs through the symbolic code, it needs to maintain the call stack and argument stack</w:t>
+      </w:r>
+    </w:p>
+    <w:p>
+      <w:pPr>
+        <w:pStyle w:val="ListParagraph"/>
+        <w:numPr>
+          <w:ilvl w:val="4"/>
+          <w:numId w:val="1"/>
+        </w:numPr>
+      </w:pPr>
+      <w:r>
+        <w:t xml:space="preserve">Argument stack needs to be able to store various valid types </w:t>
+      </w:r>
+      <w:r>
+        <w:t>as arguments</w:t>
+      </w:r>
+    </w:p>
+    <w:p>
+      <w:pPr>
+        <w:pStyle w:val="ListParagraph"/>
+        <w:numPr>
+          <w:ilvl w:val="4"/>
+          <w:numId w:val="1"/>
+        </w:numPr>
+      </w:pPr>
       <w:bookmarkStart w:id="0" w:name="_GoBack"/>
-      <w:r>
-        <w:t xml:space="preserve">Separate to symbolic code should be a parallel table where each </w:t>
-      </w:r>
-      <w:r>
-        <w:t xml:space="preserve">function call is </w:t>
-      </w:r>
       <w:bookmarkEnd w:id="0"/>
     </w:p>
     <w:sectPr>

</xml_diff>

<commit_message>
Documentation changes including comments in code
</commit_message>
<xml_diff>
--- a/Analysis.docx
+++ b/Analysis.docx
@@ -102,15 +102,7 @@
         <w:t xml:space="preserve"> form would be appropriate for the code editor, with the use of rich text formatting for syntactic highlighting and showing errors with underlines etc. </w:t>
       </w:r>
       <w:r>
-        <w:t>(</w:t>
-      </w:r>
-      <w:proofErr w:type="gramStart"/>
-      <w:r>
-        <w:t>this</w:t>
-      </w:r>
-      <w:proofErr w:type="gramEnd"/>
-      <w:r>
-        <w:t xml:space="preserve"> would likely be the most challenging UI hurdle in the project.) </w:t>
+        <w:t xml:space="preserve">(this would likely be the most challenging UI hurdle in the project.) </w:t>
       </w:r>
       <w:r>
         <w:t>T</w:t>
@@ -565,7 +557,16 @@
         </w:numPr>
       </w:pPr>
       <w:r>
-        <w:t>Long for data type, followed by long for argument to be pushed to argument stack</w:t>
+        <w:t>Long stores</w:t>
+      </w:r>
+      <w:r>
+        <w:t xml:space="preserve"> data type </w:t>
+      </w:r>
+      <w:r>
+        <w:t xml:space="preserve">and data </w:t>
+      </w:r>
+      <w:r>
+        <w:t>for argument to be pushed to argument stack</w:t>
       </w:r>
     </w:p>
     <w:p>
@@ -577,137 +578,146 @@
         </w:numPr>
       </w:pPr>
       <w:r>
-        <w:t>If data type is an array or string, data type specifier should also specify this, and array length</w:t>
-      </w:r>
-    </w:p>
-    <w:p>
-      <w:pPr>
-        <w:pStyle w:val="ListParagraph"/>
-        <w:numPr>
-          <w:ilvl w:val="4"/>
-          <w:numId w:val="1"/>
-        </w:numPr>
-      </w:pPr>
-      <w:r>
-        <w:t xml:space="preserve">To call function, single long to call indicating if function is user-defined (therefore elsewhere in the list of functions) or built-in. For either, </w:t>
-      </w:r>
-      <w:r>
-        <w:t>reference the right function by index, which would call the correct lookup table. This would also call a verification of the argument types in the call stack</w:t>
-      </w:r>
-      <w:r>
-        <w:t xml:space="preserve"> </w:t>
-      </w:r>
-    </w:p>
-    <w:p>
-      <w:pPr>
-        <w:pStyle w:val="ListParagraph"/>
-        <w:numPr>
-          <w:ilvl w:val="3"/>
-          <w:numId w:val="1"/>
-        </w:numPr>
-      </w:pPr>
-      <w:r>
-        <w:t>Linking symbolic code to source code</w:t>
-      </w:r>
-    </w:p>
-    <w:p>
-      <w:pPr>
-        <w:pStyle w:val="ListParagraph"/>
-        <w:numPr>
-          <w:ilvl w:val="4"/>
-          <w:numId w:val="1"/>
-        </w:numPr>
-      </w:pPr>
-      <w:r>
-        <w:t xml:space="preserve">Separate to symbolic code should be a parallel table where each </w:t>
-      </w:r>
-      <w:r>
-        <w:t xml:space="preserve">function </w:t>
-      </w:r>
-      <w:r>
-        <w:t>definition has</w:t>
-      </w:r>
-      <w:r>
-        <w:t xml:space="preserve"> its own list of calls it makes. In the symbolic code, each function call within a definition is labelled, and the table will associate those labelled called </w:t>
-      </w:r>
-      <w:r>
-        <w:lastRenderedPageBreak/>
-        <w:t>with locations in the source code which represent those calls made</w:t>
-      </w:r>
-    </w:p>
-    <w:p>
-      <w:pPr>
-        <w:pStyle w:val="ListParagraph"/>
-        <w:numPr>
-          <w:ilvl w:val="2"/>
-          <w:numId w:val="1"/>
-        </w:numPr>
-      </w:pPr>
-      <w:r>
-        <w:t>Code execution using symbolic code</w:t>
-      </w:r>
-    </w:p>
-    <w:p>
-      <w:pPr>
-        <w:pStyle w:val="ListParagraph"/>
-        <w:numPr>
-          <w:ilvl w:val="3"/>
-          <w:numId w:val="1"/>
-        </w:numPr>
-      </w:pPr>
-      <w:r>
-        <w:t xml:space="preserve">As the </w:t>
-      </w:r>
-      <w:r>
-        <w:t>execution runs through the symbolic code, it needs to maintain the call stack and argument stack</w:t>
-      </w:r>
-    </w:p>
-    <w:p>
-      <w:pPr>
-        <w:pStyle w:val="ListParagraph"/>
-        <w:numPr>
-          <w:ilvl w:val="4"/>
-          <w:numId w:val="1"/>
-        </w:numPr>
-      </w:pPr>
-      <w:r>
-        <w:t xml:space="preserve">Argument stack needs to be able to store various valid types </w:t>
-      </w:r>
-      <w:r>
-        <w:t>as arguments</w:t>
-      </w:r>
-    </w:p>
-    <w:p>
-      <w:pPr>
-        <w:pStyle w:val="ListParagraph"/>
-        <w:numPr>
-          <w:ilvl w:val="4"/>
-          <w:numId w:val="1"/>
-        </w:numPr>
-      </w:pPr>
-      <w:r>
-        <w:t>The call stack will need to replace the latest call instead of add on-top of it if that call simply returns the return value of another function (tail-recursion</w:t>
-      </w:r>
-      <w:r>
-        <w:t>)</w:t>
-      </w:r>
-      <w:r>
-        <w:t xml:space="preserve">. This is </w:t>
-      </w:r>
-      <w:r>
-        <w:t>to prevent clogging up the stack with unnecessary calls and allows for recursion</w:t>
-      </w:r>
-    </w:p>
-    <w:p>
-      <w:pPr>
-        <w:pStyle w:val="ListParagraph"/>
-        <w:numPr>
-          <w:ilvl w:val="4"/>
-          <w:numId w:val="1"/>
-        </w:numPr>
-      </w:pPr>
+        <w:t xml:space="preserve">If data type is an array or string, </w:t>
+      </w:r>
+      <w:r>
+        <w:t xml:space="preserve">single long to specify </w:t>
+      </w:r>
+      <w:r>
+        <w:t>data type and array length</w:t>
+      </w:r>
+      <w:r>
+        <w:t>, followed by longs to make array</w:t>
+      </w:r>
       <w:bookmarkStart w:id="0" w:name="_GoBack"/>
       <w:bookmarkEnd w:id="0"/>
+    </w:p>
+    <w:p>
+      <w:pPr>
+        <w:pStyle w:val="ListParagraph"/>
+        <w:numPr>
+          <w:ilvl w:val="4"/>
+          <w:numId w:val="1"/>
+        </w:numPr>
+      </w:pPr>
+      <w:r>
+        <w:t xml:space="preserve">To call function, single long to call indicating if function is user-defined (therefore elsewhere in the list of functions) or built-in. For either, </w:t>
+      </w:r>
+      <w:r>
+        <w:t>reference the right function by index, which would call the correct lookup table. This would also call a verification of the argument types in the call stack</w:t>
+      </w:r>
+      <w:r>
+        <w:t xml:space="preserve"> </w:t>
+      </w:r>
+    </w:p>
+    <w:p>
+      <w:pPr>
+        <w:pStyle w:val="ListParagraph"/>
+        <w:numPr>
+          <w:ilvl w:val="3"/>
+          <w:numId w:val="1"/>
+        </w:numPr>
+      </w:pPr>
+      <w:r>
+        <w:t>Linking symbolic code to source code</w:t>
+      </w:r>
+    </w:p>
+    <w:p>
+      <w:pPr>
+        <w:pStyle w:val="ListParagraph"/>
+        <w:numPr>
+          <w:ilvl w:val="4"/>
+          <w:numId w:val="1"/>
+        </w:numPr>
+      </w:pPr>
+      <w:r>
+        <w:t xml:space="preserve">Separate to symbolic code should be a parallel table where each </w:t>
+      </w:r>
+      <w:r>
+        <w:t xml:space="preserve">function </w:t>
+      </w:r>
+      <w:r>
+        <w:t>definition has</w:t>
+      </w:r>
+      <w:r>
+        <w:t xml:space="preserve"> its own list of calls it makes. In the symbolic code, each function call within a definition is </w:t>
+      </w:r>
+      <w:r>
+        <w:lastRenderedPageBreak/>
+        <w:t>labelled, and the table will associate those labelled called with locations in the source code which represent those calls made</w:t>
+      </w:r>
+    </w:p>
+    <w:p>
+      <w:pPr>
+        <w:pStyle w:val="ListParagraph"/>
+        <w:numPr>
+          <w:ilvl w:val="2"/>
+          <w:numId w:val="1"/>
+        </w:numPr>
+      </w:pPr>
+      <w:r>
+        <w:t>Code execution using symbolic code</w:t>
+      </w:r>
+    </w:p>
+    <w:p>
+      <w:pPr>
+        <w:pStyle w:val="ListParagraph"/>
+        <w:numPr>
+          <w:ilvl w:val="3"/>
+          <w:numId w:val="1"/>
+        </w:numPr>
+      </w:pPr>
+      <w:r>
+        <w:t xml:space="preserve">As the </w:t>
+      </w:r>
+      <w:r>
+        <w:t>execution runs through the symbolic code, it needs to maintain the call stack and argument stack</w:t>
+      </w:r>
+    </w:p>
+    <w:p>
+      <w:pPr>
+        <w:pStyle w:val="ListParagraph"/>
+        <w:numPr>
+          <w:ilvl w:val="4"/>
+          <w:numId w:val="1"/>
+        </w:numPr>
+      </w:pPr>
+      <w:r>
+        <w:t xml:space="preserve">Argument stack needs to be able to store various valid types </w:t>
+      </w:r>
+      <w:r>
+        <w:t>as arguments</w:t>
+      </w:r>
+    </w:p>
+    <w:p>
+      <w:pPr>
+        <w:pStyle w:val="ListParagraph"/>
+        <w:numPr>
+          <w:ilvl w:val="4"/>
+          <w:numId w:val="1"/>
+        </w:numPr>
+      </w:pPr>
+      <w:r>
+        <w:t>The call stack will need to replace the latest call instead of add on-top of it if that call simply returns the return value of another function (tail-recursion</w:t>
+      </w:r>
+      <w:r>
+        <w:t>)</w:t>
+      </w:r>
+      <w:r>
+        <w:t xml:space="preserve">. This is </w:t>
+      </w:r>
+      <w:r>
+        <w:t>to prevent clogging up the stack with unnecessary calls and allows for recursion</w:t>
+      </w:r>
+    </w:p>
+    <w:p>
+      <w:pPr>
+        <w:pStyle w:val="ListParagraph"/>
+        <w:numPr>
+          <w:ilvl w:val="4"/>
+          <w:numId w:val="1"/>
+        </w:numPr>
+      </w:pPr>
     </w:p>
     <w:sectPr>
       <w:pgSz w:w="11906" w:h="16838"/>

</xml_diff>

<commit_message>
Minimal changes to translator.cs
</commit_message>
<xml_diff>
--- a/Analysis.docx
+++ b/Analysis.docx
@@ -1,6 +1,6 @@
 
 <file path=word/document.xml><?xml version="1.0" encoding="utf-8"?>
-<w:document xmlns:wpc="http://schemas.microsoft.com/office/word/2010/wordprocessingCanvas" xmlns:mc="http://schemas.openxmlformats.org/markup-compatibility/2006" xmlns:o="urn:schemas-microsoft-com:office:office" xmlns:r="http://schemas.openxmlformats.org/officeDocument/2006/relationships" xmlns:m="http://schemas.openxmlformats.org/officeDocument/2006/math" xmlns:v="urn:schemas-microsoft-com:vml" xmlns:wp14="http://schemas.microsoft.com/office/word/2010/wordprocessingDrawing" xmlns:wp="http://schemas.openxmlformats.org/drawingml/2006/wordprocessingDrawing" xmlns:w10="urn:schemas-microsoft-com:office:word" xmlns:w="http://schemas.openxmlformats.org/wordprocessingml/2006/main" xmlns:w14="http://schemas.microsoft.com/office/word/2010/wordml" xmlns:w15="http://schemas.microsoft.com/office/word/2012/wordml" xmlns:wpg="http://schemas.microsoft.com/office/word/2010/wordprocessingGroup" xmlns:wpi="http://schemas.microsoft.com/office/word/2010/wordprocessingInk" xmlns:wne="http://schemas.microsoft.com/office/word/2006/wordml" xmlns:wps="http://schemas.microsoft.com/office/word/2010/wordprocessingShape" mc:Ignorable="w14 w15 wp14">
+<w:document xmlns:wpc="http://schemas.microsoft.com/office/word/2010/wordprocessingCanvas" xmlns:cx="http://schemas.microsoft.com/office/drawing/2014/chartex" xmlns:cx1="http://schemas.microsoft.com/office/drawing/2015/9/8/chartex" xmlns:mc="http://schemas.openxmlformats.org/markup-compatibility/2006" xmlns:o="urn:schemas-microsoft-com:office:office" xmlns:r="http://schemas.openxmlformats.org/officeDocument/2006/relationships" xmlns:m="http://schemas.openxmlformats.org/officeDocument/2006/math" xmlns:v="urn:schemas-microsoft-com:vml" xmlns:wp14="http://schemas.microsoft.com/office/word/2010/wordprocessingDrawing" xmlns:wp="http://schemas.openxmlformats.org/drawingml/2006/wordprocessingDrawing" xmlns:w10="urn:schemas-microsoft-com:office:word" xmlns:w="http://schemas.openxmlformats.org/wordprocessingml/2006/main" xmlns:w14="http://schemas.microsoft.com/office/word/2010/wordml" xmlns:w15="http://schemas.microsoft.com/office/word/2012/wordml" xmlns:w16se="http://schemas.microsoft.com/office/word/2015/wordml/symex" xmlns:wpg="http://schemas.microsoft.com/office/word/2010/wordprocessingGroup" xmlns:wpi="http://schemas.microsoft.com/office/word/2010/wordprocessingInk" xmlns:wne="http://schemas.microsoft.com/office/word/2006/wordml" xmlns:wps="http://schemas.microsoft.com/office/word/2010/wordprocessingShape" mc:Ignorable="w14 w15 w16se wp14">
   <w:body>
     <w:p>
       <w:pPr>
@@ -91,15 +91,7 @@
         <w:t xml:space="preserve">Firstly a user interface could be implemented through Windows Forms, for example </w:t>
       </w:r>
       <w:r>
-        <w:t xml:space="preserve">the </w:t>
-      </w:r>
-      <w:proofErr w:type="spellStart"/>
-      <w:r>
-        <w:t>RichTextBox</w:t>
-      </w:r>
-      <w:proofErr w:type="spellEnd"/>
-      <w:r>
-        <w:t xml:space="preserve"> form would be appropriate for the code editor, with the use of rich text formatting for syntactic highlighting and showing errors with underlines etc. </w:t>
+        <w:t xml:space="preserve">the RichTextBox form would be appropriate for the code editor, with the use of rich text formatting for syntactic highlighting and showing errors with underlines etc. </w:t>
       </w:r>
       <w:r>
         <w:t xml:space="preserve">(this would likely be the most challenging UI hurdle in the project.) </w:t>
@@ -187,6 +179,9 @@
       <w:r>
         <w:t>Objectives</w:t>
       </w:r>
+      <w:r>
+        <w:t xml:space="preserve"> (old)</w:t>
+      </w:r>
     </w:p>
     <w:p>
       <w:pPr>
@@ -221,15 +216,7 @@
         </w:numPr>
       </w:pPr>
       <w:r>
-        <w:t>Code editor (</w:t>
-      </w:r>
-      <w:proofErr w:type="spellStart"/>
-      <w:r>
-        <w:t>RichTextBox</w:t>
-      </w:r>
-      <w:proofErr w:type="spellEnd"/>
-      <w:r>
-        <w:t>)</w:t>
+        <w:t>Code editor (RichTextBox)</w:t>
       </w:r>
     </w:p>
     <w:p>
@@ -713,6 +700,146 @@
         <w:pStyle w:val="Heading1"/>
       </w:pPr>
       <w:r>
+        <w:t>Objectives</w:t>
+      </w:r>
+      <w:r>
+        <w:t xml:space="preserve"> (new, working on it)</w:t>
+      </w:r>
+    </w:p>
+    <w:p>
+      <w:pPr>
+        <w:pStyle w:val="ListParagraph"/>
+        <w:numPr>
+          <w:ilvl w:val="0"/>
+          <w:numId w:val="3"/>
+        </w:numPr>
+      </w:pPr>
+      <w:r>
+        <w:t>Accessible IDE UI, easy-to-use features</w:t>
+      </w:r>
+    </w:p>
+    <w:p>
+      <w:pPr>
+        <w:pStyle w:val="ListParagraph"/>
+        <w:numPr>
+          <w:ilvl w:val="0"/>
+          <w:numId w:val="3"/>
+        </w:numPr>
+      </w:pPr>
+      <w:r>
+        <w:t>Runtime pseudo-interpreter, including debug functionality</w:t>
+      </w:r>
+    </w:p>
+    <w:p>
+      <w:pPr>
+        <w:pStyle w:val="ListParagraph"/>
+        <w:numPr>
+          <w:ilvl w:val="1"/>
+          <w:numId w:val="3"/>
+        </w:numPr>
+      </w:pPr>
+      <w:r>
+        <w:t>Execution includes 3 stages</w:t>
+      </w:r>
+    </w:p>
+    <w:p>
+      <w:pPr>
+        <w:pStyle w:val="ListParagraph"/>
+        <w:numPr>
+          <w:ilvl w:val="2"/>
+          <w:numId w:val="3"/>
+        </w:numPr>
+      </w:pPr>
+      <w:r>
+        <w:t>Tokenise</w:t>
+      </w:r>
+    </w:p>
+    <w:p>
+      <w:pPr>
+        <w:pStyle w:val="ListParagraph"/>
+        <w:numPr>
+          <w:ilvl w:val="2"/>
+          <w:numId w:val="3"/>
+        </w:numPr>
+      </w:pPr>
+      <w:r>
+        <w:t>Compile</w:t>
+      </w:r>
+    </w:p>
+    <w:p>
+      <w:pPr>
+        <w:pStyle w:val="ListParagraph"/>
+        <w:numPr>
+          <w:ilvl w:val="2"/>
+          <w:numId w:val="3"/>
+        </w:numPr>
+      </w:pPr>
+      <w:r>
+        <w:t>Execute</w:t>
+      </w:r>
+    </w:p>
+    <w:p>
+      <w:pPr>
+        <w:pStyle w:val="ListParagraph"/>
+        <w:numPr>
+          <w:ilvl w:val="1"/>
+          <w:numId w:val="3"/>
+        </w:numPr>
+      </w:pPr>
+      <w:r>
+        <w:t xml:space="preserve">Tokeniser behaves as a precursor to the translator by using Regular Expressions to convert all valid code into tokens which can be more easily processed. Any major syntactic errors such as invalid words or characters get caught here e.g. </w:t>
+      </w:r>
+      <w:r>
+        <w:rPr>
+          <w:rFonts w:ascii="Courier New" w:hAnsi="Courier New" w:cs="Courier New"/>
+        </w:rPr>
+        <w:t>123hello</w:t>
+      </w:r>
+      <w:r>
+        <w:t xml:space="preserve"> isn’t a valid identifier</w:t>
+      </w:r>
+    </w:p>
+    <w:p>
+      <w:pPr>
+        <w:pStyle w:val="ListParagraph"/>
+        <w:numPr>
+          <w:ilvl w:val="1"/>
+          <w:numId w:val="3"/>
+        </w:numPr>
+      </w:pPr>
+      <w:r>
+        <w:t xml:space="preserve">Compiler </w:t>
+      </w:r>
+      <w:r>
+        <w:t xml:space="preserve">processes tokens and instantiates objects for any variables and functions that have been defined. </w:t>
+      </w:r>
+      <w:r>
+        <w:t>More nuanced syntax errors are caught here e.g. not providing an expression with some value when defined, or not declaring variables with a valid type</w:t>
+      </w:r>
+    </w:p>
+    <w:p>
+      <w:pPr>
+        <w:pStyle w:val="ListParagraph"/>
+        <w:numPr>
+          <w:ilvl w:val="1"/>
+          <w:numId w:val="3"/>
+        </w:numPr>
+      </w:pPr>
+      <w:r>
+        <w:t xml:space="preserve">At execution, the main function </w:t>
+      </w:r>
+      <w:r>
+        <w:t xml:space="preserve">is placed on the call stack and run, </w:t>
+      </w:r>
+      <w:r>
+        <w:t xml:space="preserve"> </w:t>
+      </w:r>
+    </w:p>
+    <w:p>
+      <w:pPr>
+        <w:pStyle w:val="Heading1"/>
+      </w:pPr>
+      <w:r>
         <w:t>Language syntax and semantics</w:t>
       </w:r>
     </w:p>
@@ -737,7 +864,7 @@
         </w:numPr>
       </w:pPr>
       <w:r>
-        <w:t>Code includes</w:t>
+        <w:t>No type inference, everything is explicitly typed</w:t>
       </w:r>
     </w:p>
     <w:p>
@@ -749,7 +876,7 @@
         </w:numPr>
       </w:pPr>
       <w:r>
-        <w:t>Function definitions</w:t>
+        <w:t>Every expression will fall under the type:</w:t>
       </w:r>
     </w:p>
     <w:p>
@@ -761,24 +888,190 @@
         </w:numPr>
       </w:pPr>
       <w:r>
-        <w:t>Input and output types indicated as:</w:t>
-      </w:r>
-      <w:r>
+        <w:t>Integer</w:t>
+      </w:r>
+    </w:p>
+    <w:p>
+      <w:pPr>
+        <w:pStyle w:val="ListParagraph"/>
+        <w:numPr>
+          <w:ilvl w:val="2"/>
+          <w:numId w:val="2"/>
+        </w:numPr>
+      </w:pPr>
+      <w:r>
+        <w:t>Float</w:t>
+      </w:r>
+    </w:p>
+    <w:p>
+      <w:pPr>
+        <w:pStyle w:val="ListParagraph"/>
+        <w:numPr>
+          <w:ilvl w:val="2"/>
+          <w:numId w:val="2"/>
+        </w:numPr>
+      </w:pPr>
+      <w:r>
+        <w:t>Char</w:t>
+      </w:r>
+    </w:p>
+    <w:p>
+      <w:pPr>
+        <w:pStyle w:val="ListParagraph"/>
+        <w:numPr>
+          <w:ilvl w:val="2"/>
+          <w:numId w:val="2"/>
+        </w:numPr>
+      </w:pPr>
+      <w:r>
+        <w:t>Bool</w:t>
+      </w:r>
+    </w:p>
+    <w:p>
+      <w:pPr>
+        <w:pStyle w:val="ListParagraph"/>
+        <w:numPr>
+          <w:ilvl w:val="2"/>
+          <w:numId w:val="2"/>
+        </w:numPr>
+      </w:pPr>
+      <w:r>
+        <w:t>Array</w:t>
+      </w:r>
+    </w:p>
+    <w:p>
+      <w:pPr>
+        <w:pStyle w:val="ListParagraph"/>
+        <w:numPr>
+          <w:ilvl w:val="2"/>
+          <w:numId w:val="2"/>
+        </w:numPr>
+      </w:pPr>
+      <w:r>
+        <w:t>Function composed of all the above</w:t>
+      </w:r>
+    </w:p>
+    <w:p>
+      <w:pPr>
+        <w:pStyle w:val="ListParagraph"/>
+        <w:numPr>
+          <w:ilvl w:val="0"/>
+          <w:numId w:val="2"/>
+        </w:numPr>
+      </w:pPr>
+      <w:r>
+        <w:t xml:space="preserve">Expressions are </w:t>
+      </w:r>
+      <w:r>
+        <w:t>declared with</w:t>
+      </w:r>
+      <w:r>
+        <w:t xml:space="preserve"> a type or </w:t>
+      </w:r>
+      <w:r>
+        <w:t>typeclass followed by an identifier, then equalling some valid expression</w:t>
+      </w:r>
+    </w:p>
+    <w:p>
+      <w:pPr>
+        <w:pStyle w:val="ListParagraph"/>
+        <w:numPr>
+          <w:ilvl w:val="1"/>
+          <w:numId w:val="2"/>
+        </w:numPr>
+      </w:pPr>
+      <w:r>
+        <w:rPr>
+          <w:rFonts w:ascii="Courier New" w:hAnsi="Courier New" w:cs="Courier New"/>
+          <w:b/>
+        </w:rPr>
+        <w:lastRenderedPageBreak/>
+        <w:t>Type variable = value</w:t>
+      </w:r>
+      <w:r>
+        <w:rPr>
+          <w:rFonts w:ascii="Courier New" w:hAnsi="Courier New" w:cs="Courier New"/>
+          <w:b/>
+        </w:rPr>
         <w:br/>
       </w:r>
-      <w:proofErr w:type="spellStart"/>
       <w:r>
         <w:rPr>
-          <w:rFonts w:ascii="CamingoCode" w:hAnsi="CamingoCode"/>
+          <w:rFonts w:cs="Courier New"/>
         </w:rPr>
-        <w:t>functionName</w:t>
-      </w:r>
-      <w:proofErr w:type="spellEnd"/>
+        <w:tab/>
+        <w:t>e.g.</w:t>
+      </w:r>
       <w:r>
         <w:rPr>
-          <w:rFonts w:ascii="CamingoCode" w:hAnsi="CamingoCode"/>
+          <w:rFonts w:cs="Courier New"/>
         </w:rPr>
-        <w:t xml:space="preserve"> :: </w:t>
+        <w:br/>
+      </w:r>
+      <w:r>
+        <w:rPr>
+          <w:rFonts w:ascii="Courier New" w:hAnsi="Courier New" w:cs="Courier New"/>
+          <w:b/>
+        </w:rPr>
+        <w:t>Integer myInt = 42</w:t>
+      </w:r>
+    </w:p>
+    <w:p>
+      <w:pPr>
+        <w:pStyle w:val="ListParagraph"/>
+        <w:numPr>
+          <w:ilvl w:val="1"/>
+          <w:numId w:val="2"/>
+        </w:numPr>
+      </w:pPr>
+      <w:r>
+        <w:rPr>
+          <w:rFonts w:ascii="Courier New" w:hAnsi="Courier New" w:cs="Courier New"/>
+          <w:b/>
+        </w:rPr>
+        <w:t>Typeclass function = expression</w:t>
+      </w:r>
+      <w:r>
+        <w:rPr>
+          <w:rFonts w:ascii="Courier New" w:hAnsi="Courier New" w:cs="Courier New"/>
+          <w:b/>
+        </w:rPr>
+        <w:br/>
+      </w:r>
+      <w:r>
+        <w:rPr>
+          <w:rFonts w:cs="Courier New"/>
+        </w:rPr>
+        <w:tab/>
+      </w:r>
+      <w:r>
+        <w:rPr>
+          <w:rFonts w:cs="Courier New"/>
+        </w:rPr>
+        <w:t>e.g.</w:t>
+      </w:r>
+      <w:r>
+        <w:rPr>
+          <w:rFonts w:ascii="Courier New" w:hAnsi="Courier New" w:cs="Courier New"/>
+          <w:b/>
+        </w:rPr>
+        <w:br/>
+        <w:t>(Integer -&gt; Integer) increment x = x + 1</w:t>
+      </w:r>
+    </w:p>
+    <w:p>
+      <w:pPr>
+        <w:pStyle w:val="ListParagraph"/>
+        <w:numPr>
+          <w:ilvl w:val="0"/>
+          <w:numId w:val="2"/>
+        </w:numPr>
+      </w:pPr>
+      <w:r>
+        <w:t xml:space="preserve"> </w:t>
+      </w:r>
+      <w:r>
+        <w:t>*all for now</w:t>
       </w:r>
       <w:bookmarkStart w:id="0" w:name="_GoBack"/>
       <w:bookmarkEnd w:id="0"/>
@@ -794,7 +1087,7 @@
 </file>
 
 <file path=word/numbering.xml><?xml version="1.0" encoding="utf-8"?>
-<w:numbering xmlns:wpc="http://schemas.microsoft.com/office/word/2010/wordprocessingCanvas" xmlns:mc="http://schemas.openxmlformats.org/markup-compatibility/2006" xmlns:o="urn:schemas-microsoft-com:office:office" xmlns:r="http://schemas.openxmlformats.org/officeDocument/2006/relationships" xmlns:m="http://schemas.openxmlformats.org/officeDocument/2006/math" xmlns:v="urn:schemas-microsoft-com:vml" xmlns:wp14="http://schemas.microsoft.com/office/word/2010/wordprocessingDrawing" xmlns:wp="http://schemas.openxmlformats.org/drawingml/2006/wordprocessingDrawing" xmlns:w10="urn:schemas-microsoft-com:office:word" xmlns:w="http://schemas.openxmlformats.org/wordprocessingml/2006/main" xmlns:w14="http://schemas.microsoft.com/office/word/2010/wordml" xmlns:w15="http://schemas.microsoft.com/office/word/2012/wordml" xmlns:wpg="http://schemas.microsoft.com/office/word/2010/wordprocessingGroup" xmlns:wpi="http://schemas.microsoft.com/office/word/2010/wordprocessingInk" xmlns:wne="http://schemas.microsoft.com/office/word/2006/wordml" xmlns:wps="http://schemas.microsoft.com/office/word/2010/wordprocessingShape" mc:Ignorable="w14 w15 wp14">
+<w:numbering xmlns:wpc="http://schemas.microsoft.com/office/word/2010/wordprocessingCanvas" xmlns:cx="http://schemas.microsoft.com/office/drawing/2014/chartex" xmlns:cx1="http://schemas.microsoft.com/office/drawing/2015/9/8/chartex" xmlns:mc="http://schemas.openxmlformats.org/markup-compatibility/2006" xmlns:o="urn:schemas-microsoft-com:office:office" xmlns:r="http://schemas.openxmlformats.org/officeDocument/2006/relationships" xmlns:m="http://schemas.openxmlformats.org/officeDocument/2006/math" xmlns:v="urn:schemas-microsoft-com:vml" xmlns:wp14="http://schemas.microsoft.com/office/word/2010/wordprocessingDrawing" xmlns:wp="http://schemas.openxmlformats.org/drawingml/2006/wordprocessingDrawing" xmlns:w10="urn:schemas-microsoft-com:office:word" xmlns:w="http://schemas.openxmlformats.org/wordprocessingml/2006/main" xmlns:w14="http://schemas.microsoft.com/office/word/2010/wordml" xmlns:w15="http://schemas.microsoft.com/office/word/2012/wordml" xmlns:w16se="http://schemas.microsoft.com/office/word/2015/wordml/symex" xmlns:wpg="http://schemas.microsoft.com/office/word/2010/wordprocessingGroup" xmlns:wpi="http://schemas.microsoft.com/office/word/2010/wordprocessingInk" xmlns:wne="http://schemas.microsoft.com/office/word/2006/wordml" xmlns:wps="http://schemas.microsoft.com/office/word/2010/wordprocessingShape" mc:Ignorable="w14 w15 w16se wp14">
   <w:abstractNum w:abstractNumId="0" w15:restartNumberingAfterBreak="0">
     <w:nsid w:val="46667E02"/>
     <w:multiLevelType w:val="hybridMultilevel"/>
@@ -1021,17 +1314,133 @@
       </w:rPr>
     </w:lvl>
   </w:abstractNum>
+  <w:abstractNum w:abstractNumId="2" w15:restartNumberingAfterBreak="0">
+    <w:nsid w:val="67A14A18"/>
+    <w:multiLevelType w:val="hybridMultilevel"/>
+    <w:tmpl w:val="7BF4E2A2"/>
+    <w:lvl w:ilvl="0" w:tplc="08090001">
+      <w:start w:val="1"/>
+      <w:numFmt w:val="bullet"/>
+      <w:lvlText w:val=""/>
+      <w:lvlJc w:val="left"/>
+      <w:pPr>
+        <w:ind w:left="720" w:hanging="360"/>
+      </w:pPr>
+      <w:rPr>
+        <w:rFonts w:ascii="Symbol" w:hAnsi="Symbol" w:hint="default"/>
+      </w:rPr>
+    </w:lvl>
+    <w:lvl w:ilvl="1" w:tplc="08090003">
+      <w:start w:val="1"/>
+      <w:numFmt w:val="bullet"/>
+      <w:lvlText w:val="o"/>
+      <w:lvlJc w:val="left"/>
+      <w:pPr>
+        <w:ind w:left="1440" w:hanging="360"/>
+      </w:pPr>
+      <w:rPr>
+        <w:rFonts w:ascii="Courier New" w:hAnsi="Courier New" w:cs="Courier New" w:hint="default"/>
+      </w:rPr>
+    </w:lvl>
+    <w:lvl w:ilvl="2" w:tplc="08090005">
+      <w:start w:val="1"/>
+      <w:numFmt w:val="bullet"/>
+      <w:lvlText w:val=""/>
+      <w:lvlJc w:val="left"/>
+      <w:pPr>
+        <w:ind w:left="2160" w:hanging="360"/>
+      </w:pPr>
+      <w:rPr>
+        <w:rFonts w:ascii="Wingdings" w:hAnsi="Wingdings" w:hint="default"/>
+      </w:rPr>
+    </w:lvl>
+    <w:lvl w:ilvl="3" w:tplc="08090001" w:tentative="1">
+      <w:start w:val="1"/>
+      <w:numFmt w:val="bullet"/>
+      <w:lvlText w:val=""/>
+      <w:lvlJc w:val="left"/>
+      <w:pPr>
+        <w:ind w:left="2880" w:hanging="360"/>
+      </w:pPr>
+      <w:rPr>
+        <w:rFonts w:ascii="Symbol" w:hAnsi="Symbol" w:hint="default"/>
+      </w:rPr>
+    </w:lvl>
+    <w:lvl w:ilvl="4" w:tplc="08090003" w:tentative="1">
+      <w:start w:val="1"/>
+      <w:numFmt w:val="bullet"/>
+      <w:lvlText w:val="o"/>
+      <w:lvlJc w:val="left"/>
+      <w:pPr>
+        <w:ind w:left="3600" w:hanging="360"/>
+      </w:pPr>
+      <w:rPr>
+        <w:rFonts w:ascii="Courier New" w:hAnsi="Courier New" w:cs="Courier New" w:hint="default"/>
+      </w:rPr>
+    </w:lvl>
+    <w:lvl w:ilvl="5" w:tplc="08090005" w:tentative="1">
+      <w:start w:val="1"/>
+      <w:numFmt w:val="bullet"/>
+      <w:lvlText w:val=""/>
+      <w:lvlJc w:val="left"/>
+      <w:pPr>
+        <w:ind w:left="4320" w:hanging="360"/>
+      </w:pPr>
+      <w:rPr>
+        <w:rFonts w:ascii="Wingdings" w:hAnsi="Wingdings" w:hint="default"/>
+      </w:rPr>
+    </w:lvl>
+    <w:lvl w:ilvl="6" w:tplc="08090001" w:tentative="1">
+      <w:start w:val="1"/>
+      <w:numFmt w:val="bullet"/>
+      <w:lvlText w:val=""/>
+      <w:lvlJc w:val="left"/>
+      <w:pPr>
+        <w:ind w:left="5040" w:hanging="360"/>
+      </w:pPr>
+      <w:rPr>
+        <w:rFonts w:ascii="Symbol" w:hAnsi="Symbol" w:hint="default"/>
+      </w:rPr>
+    </w:lvl>
+    <w:lvl w:ilvl="7" w:tplc="08090003" w:tentative="1">
+      <w:start w:val="1"/>
+      <w:numFmt w:val="bullet"/>
+      <w:lvlText w:val="o"/>
+      <w:lvlJc w:val="left"/>
+      <w:pPr>
+        <w:ind w:left="5760" w:hanging="360"/>
+      </w:pPr>
+      <w:rPr>
+        <w:rFonts w:ascii="Courier New" w:hAnsi="Courier New" w:cs="Courier New" w:hint="default"/>
+      </w:rPr>
+    </w:lvl>
+    <w:lvl w:ilvl="8" w:tplc="08090005" w:tentative="1">
+      <w:start w:val="1"/>
+      <w:numFmt w:val="bullet"/>
+      <w:lvlText w:val=""/>
+      <w:lvlJc w:val="left"/>
+      <w:pPr>
+        <w:ind w:left="6480" w:hanging="360"/>
+      </w:pPr>
+      <w:rPr>
+        <w:rFonts w:ascii="Wingdings" w:hAnsi="Wingdings" w:hint="default"/>
+      </w:rPr>
+    </w:lvl>
+  </w:abstractNum>
   <w:num w:numId="1">
     <w:abstractNumId w:val="1"/>
   </w:num>
   <w:num w:numId="2">
     <w:abstractNumId w:val="0"/>
   </w:num>
+  <w:num w:numId="3">
+    <w:abstractNumId w:val="2"/>
+  </w:num>
 </w:numbering>
 </file>
 
 <file path=word/styles.xml><?xml version="1.0" encoding="utf-8"?>
-<w:styles xmlns:mc="http://schemas.openxmlformats.org/markup-compatibility/2006" xmlns:r="http://schemas.openxmlformats.org/officeDocument/2006/relationships" xmlns:w="http://schemas.openxmlformats.org/wordprocessingml/2006/main" xmlns:w14="http://schemas.microsoft.com/office/word/2010/wordml" xmlns:w15="http://schemas.microsoft.com/office/word/2012/wordml" mc:Ignorable="w14 w15">
+<w:styles xmlns:mc="http://schemas.openxmlformats.org/markup-compatibility/2006" xmlns:r="http://schemas.openxmlformats.org/officeDocument/2006/relationships" xmlns:w="http://schemas.openxmlformats.org/wordprocessingml/2006/main" xmlns:w14="http://schemas.microsoft.com/office/word/2010/wordml" xmlns:w15="http://schemas.microsoft.com/office/word/2012/wordml" xmlns:w16se="http://schemas.microsoft.com/office/word/2015/wordml/symex" mc:Ignorable="w14 w15 w16se">
   <w:docDefaults>
     <w:rPrDefault>
       <w:rPr>
@@ -1454,7 +1863,6 @@
     <w:next w:val="Normal"/>
     <w:link w:val="Heading2Char"/>
     <w:uiPriority w:val="9"/>
-    <w:semiHidden/>
     <w:unhideWhenUsed/>
     <w:qFormat/>
     <w:rsid w:val="009E692D"/>
@@ -1720,7 +2128,6 @@
     <w:basedOn w:val="DefaultParagraphFont"/>
     <w:link w:val="Heading2"/>
     <w:uiPriority w:val="9"/>
-    <w:semiHidden/>
     <w:rsid w:val="009E692D"/>
     <w:rPr>
       <w:rFonts w:asciiTheme="majorHAnsi" w:eastAsiaTheme="majorEastAsia" w:hAnsiTheme="majorHAnsi" w:cstheme="majorBidi"/>

</xml_diff>

<commit_message>
Starting new Design Section writeup, modified scroll functionality slightly
</commit_message>
<xml_diff>
--- a/Analysis.docx
+++ b/Analysis.docx
@@ -722,6 +722,80 @@
       <w:pPr>
         <w:pStyle w:val="ListParagraph"/>
         <w:numPr>
+          <w:ilvl w:val="1"/>
+          <w:numId w:val="3"/>
+        </w:numPr>
+      </w:pPr>
+      <w:r>
+        <w:t xml:space="preserve">Code editor provides primary functionality of the program, </w:t>
+      </w:r>
+      <w:r>
+        <w:t>and operates similar to a code editor like in Visual Studio</w:t>
+      </w:r>
+    </w:p>
+    <w:p>
+      <w:pPr>
+        <w:pStyle w:val="ListParagraph"/>
+        <w:numPr>
+          <w:ilvl w:val="2"/>
+          <w:numId w:val="3"/>
+        </w:numPr>
+      </w:pPr>
+      <w:r>
+        <w:t>Every file has a tab with its own editor instance</w:t>
+      </w:r>
+    </w:p>
+    <w:p>
+      <w:pPr>
+        <w:pStyle w:val="ListParagraph"/>
+        <w:numPr>
+          <w:ilvl w:val="2"/>
+          <w:numId w:val="3"/>
+        </w:numPr>
+      </w:pPr>
+      <w:r>
+        <w:t>Text is colour-coded to indicate syntax</w:t>
+      </w:r>
+    </w:p>
+    <w:p>
+      <w:pPr>
+        <w:pStyle w:val="ListParagraph"/>
+        <w:numPr>
+          <w:ilvl w:val="2"/>
+          <w:numId w:val="3"/>
+        </w:numPr>
+      </w:pPr>
+      <w:r>
+        <w:t xml:space="preserve">Red underlining for errors, like </w:t>
+      </w:r>
+      <w:r>
+        <w:rPr>
+          <w:u w:val="wave" w:color="FF0000"/>
+        </w:rPr>
+        <w:t>this</w:t>
+      </w:r>
+      <w:r>
+        <w:t xml:space="preserve"> in Word</w:t>
+      </w:r>
+    </w:p>
+    <w:p>
+      <w:pPr>
+        <w:pStyle w:val="ListParagraph"/>
+        <w:numPr>
+          <w:ilvl w:val="2"/>
+          <w:numId w:val="3"/>
+        </w:numPr>
+      </w:pPr>
+      <w:r>
+        <w:t>Opening, saving, closing files are all easily accessible functionalities accessible from various locations i.e. the toolbar, the menu dropdowns, and keyboard shortcuts</w:t>
+      </w:r>
+      <w:bookmarkStart w:id="0" w:name="_GoBack"/>
+      <w:bookmarkEnd w:id="0"/>
+    </w:p>
+    <w:p>
+      <w:pPr>
+        <w:pStyle w:val="ListParagraph"/>
+        <w:numPr>
           <w:ilvl w:val="0"/>
           <w:numId w:val="3"/>
         </w:numPr>
@@ -900,6 +974,7 @@
         </w:numPr>
       </w:pPr>
       <w:r>
+        <w:lastRenderedPageBreak/>
         <w:t>Float</w:t>
       </w:r>
     </w:p>
@@ -937,6 +1012,18 @@
       </w:pPr>
       <w:r>
         <w:t>Array</w:t>
+      </w:r>
+      <w:r>
+        <w:t xml:space="preserve"> (technically </w:t>
+      </w:r>
+      <w:r>
+        <w:rPr>
+          <w:i/>
+        </w:rPr>
+        <w:t>data</w:t>
+      </w:r>
+      <w:r>
+        <w:t xml:space="preserve"> in Haskell, data structures composed of fundamental types)</w:t>
       </w:r>
     </w:p>
     <w:p>
@@ -985,7 +1072,6 @@
           <w:rFonts w:ascii="Courier New" w:hAnsi="Courier New" w:cs="Courier New"/>
           <w:b/>
         </w:rPr>
-        <w:lastRenderedPageBreak/>
         <w:t>Type variable = value</w:t>
       </w:r>
       <w:r>
@@ -1073,8 +1159,6 @@
       <w:r>
         <w:t>*all for now</w:t>
       </w:r>
-      <w:bookmarkStart w:id="0" w:name="_GoBack"/>
-      <w:bookmarkEnd w:id="0"/>
     </w:p>
     <w:sectPr>
       <w:pgSz w:w="11906" w:h="16838"/>

</xml_diff>